<commit_message>
Adding codebooks for unsheltered data, 2011, 2013, 2015, 2016, 2017
</commit_message>
<xml_diff>
--- a/Final Data and Codebooks/Unsheltered/2015_Unsheltered_CB.docx
+++ b/Final Data and Codebooks/Unsheltered/2015_Unsheltered_CB.docx
@@ -61,15 +61,7 @@
               <w:t>Levels</w:t>
             </w:r>
             <w:r>
-              <w:t xml:space="preserve">: If variables have been coded numerically, you will see the number on the left followed by an </w:t>
-            </w:r>
-            <w:proofErr w:type="gramStart"/>
-            <w:r>
-              <w:t>equals</w:t>
-            </w:r>
-            <w:proofErr w:type="gramEnd"/>
-            <w:r>
-              <w:t xml:space="preserve"> sign followed by the definition</w:t>
+              <w:t>: If variables have been coded numerically, you will see the number on the left followed by an equals sign followed by the definition</w:t>
             </w:r>
           </w:p>
         </w:tc>
@@ -134,11 +126,9 @@
             <w:tcW w:w="3116" w:type="dxa"/>
           </w:tcPr>
           <w:p>
-            <w:proofErr w:type="spellStart"/>
             <w:r>
               <w:t>Birth_Year</w:t>
             </w:r>
-            <w:proofErr w:type="spellEnd"/>
           </w:p>
         </w:tc>
         <w:tc>
@@ -246,11 +236,9 @@
             <w:tcW w:w="3116" w:type="dxa"/>
           </w:tcPr>
           <w:p>
-            <w:proofErr w:type="spellStart"/>
             <w:r>
               <w:t>Sexual_Orientation</w:t>
             </w:r>
-            <w:proofErr w:type="spellEnd"/>
           </w:p>
         </w:tc>
         <w:tc>
@@ -357,13 +345,8 @@
             </w:r>
           </w:p>
           <w:p>
-            <w:proofErr w:type="gramStart"/>
-            <w:r>
-              <w:t>Other</w:t>
-            </w:r>
-            <w:proofErr w:type="gramEnd"/>
-            <w:r>
-              <w:t xml:space="preserve"> Ethnicity;</w:t>
+            <w:r>
+              <w:t>Other Ethnicity;</w:t>
             </w:r>
           </w:p>
           <w:p>
@@ -379,11 +362,9 @@
             <w:tcW w:w="3116" w:type="dxa"/>
           </w:tcPr>
           <w:p>
-            <w:proofErr w:type="spellStart"/>
             <w:r>
               <w:t>Race_full</w:t>
             </w:r>
-            <w:proofErr w:type="spellEnd"/>
           </w:p>
         </w:tc>
         <w:tc>
@@ -413,11 +394,9 @@
             <w:tcW w:w="3116" w:type="dxa"/>
           </w:tcPr>
           <w:p>
-            <w:proofErr w:type="spellStart"/>
             <w:r>
               <w:t>Race_Recode</w:t>
             </w:r>
-            <w:proofErr w:type="spellEnd"/>
           </w:p>
         </w:tc>
         <w:tc>
@@ -445,13 +424,8 @@
             </w:r>
           </w:p>
           <w:p>
-            <w:proofErr w:type="gramStart"/>
-            <w:r>
-              <w:t>Other</w:t>
-            </w:r>
-            <w:proofErr w:type="gramEnd"/>
-            <w:r>
-              <w:t xml:space="preserve"> Ethnicity;</w:t>
+            <w:r>
+              <w:t>Other Ethnicity;</w:t>
             </w:r>
           </w:p>
           <w:p>
@@ -576,11 +550,9 @@
             <w:tcW w:w="3116" w:type="dxa"/>
           </w:tcPr>
           <w:p>
-            <w:proofErr w:type="spellStart"/>
             <w:r>
               <w:t>Chronic_Time</w:t>
             </w:r>
-            <w:proofErr w:type="spellEnd"/>
           </w:p>
         </w:tc>
         <w:tc>
@@ -615,11 +587,9 @@
             <w:tcW w:w="3116" w:type="dxa"/>
           </w:tcPr>
           <w:p>
-            <w:proofErr w:type="spellStart"/>
             <w:r>
               <w:t>Chronic_Condition</w:t>
             </w:r>
-            <w:proofErr w:type="spellEnd"/>
           </w:p>
         </w:tc>
         <w:tc>
@@ -720,11 +690,9 @@
             <w:tcW w:w="3116" w:type="dxa"/>
           </w:tcPr>
           <w:p>
-            <w:proofErr w:type="spellStart"/>
             <w:r>
               <w:t>Adult_With_Child</w:t>
             </w:r>
-            <w:proofErr w:type="spellEnd"/>
           </w:p>
         </w:tc>
         <w:tc>
@@ -760,11 +728,9 @@
             <w:tcW w:w="3116" w:type="dxa"/>
           </w:tcPr>
           <w:p>
-            <w:proofErr w:type="spellStart"/>
             <w:r>
               <w:t>Have_Had_Child</w:t>
             </w:r>
-            <w:proofErr w:type="spellEnd"/>
           </w:p>
         </w:tc>
         <w:tc>
@@ -890,12 +856,10 @@
             <w:tcW w:w="3921" w:type="dxa"/>
           </w:tcPr>
           <w:p>
-            <w:proofErr w:type="spellStart"/>
             <w:r>
               <w:lastRenderedPageBreak/>
               <w:t>Current_Stint_Duration_Detailed</w:t>
             </w:r>
-            <w:proofErr w:type="spellEnd"/>
           </w:p>
         </w:tc>
         <w:tc>
@@ -1025,11 +989,9 @@
             <w:tcW w:w="3921" w:type="dxa"/>
           </w:tcPr>
           <w:p>
-            <w:proofErr w:type="spellStart"/>
             <w:r>
               <w:t>Times_Homeless_Past_Year</w:t>
             </w:r>
-            <w:proofErr w:type="spellEnd"/>
           </w:p>
         </w:tc>
         <w:tc>
@@ -1074,11 +1036,9 @@
             <w:tcW w:w="3921" w:type="dxa"/>
           </w:tcPr>
           <w:p>
-            <w:proofErr w:type="spellStart"/>
             <w:r>
               <w:t>New_to_Homelessness</w:t>
             </w:r>
-            <w:proofErr w:type="spellEnd"/>
           </w:p>
         </w:tc>
         <w:tc>
@@ -1087,15 +1047,7 @@
           </w:tcPr>
           <w:p>
             <w:r>
-              <w:t xml:space="preserve">Is this the individual’s first homeless </w:t>
-            </w:r>
-            <w:proofErr w:type="gramStart"/>
-            <w:r>
-              <w:t>experience.</w:t>
-            </w:r>
-            <w:proofErr w:type="gramEnd"/>
-            <w:r>
-              <w:t xml:space="preserve"> (Excluding chronically homeless)</w:t>
+              <w:t>Is this the individual’s first homeless experience. (Excluding chronically homeless)</w:t>
             </w:r>
           </w:p>
         </w:tc>
@@ -1126,11 +1078,9 @@
             <w:tcW w:w="3921" w:type="dxa"/>
           </w:tcPr>
           <w:p>
-            <w:proofErr w:type="spellStart"/>
             <w:r>
               <w:t>Outside_LA_County</w:t>
             </w:r>
-            <w:proofErr w:type="spellEnd"/>
           </w:p>
         </w:tc>
         <w:tc>
@@ -1170,11 +1120,9 @@
             <w:tcW w:w="3921" w:type="dxa"/>
           </w:tcPr>
           <w:p>
-            <w:proofErr w:type="spellStart"/>
             <w:r>
               <w:t>Location_Before_Current_Stint</w:t>
             </w:r>
-            <w:proofErr w:type="spellEnd"/>
           </w:p>
         </w:tc>
         <w:tc>
@@ -1200,26 +1148,16 @@
             </w:r>
           </w:p>
           <w:p>
-            <w:proofErr w:type="gramStart"/>
-            <w:r>
-              <w:t>Other</w:t>
-            </w:r>
-            <w:proofErr w:type="gramEnd"/>
-            <w:r>
-              <w:t xml:space="preserve"> county in Southern California</w:t>
+            <w:r>
+              <w:t>Other county in Southern California</w:t>
             </w:r>
             <w:r>
               <w:t>;</w:t>
             </w:r>
           </w:p>
           <w:p>
-            <w:proofErr w:type="gramStart"/>
-            <w:r>
-              <w:t>Other</w:t>
-            </w:r>
-            <w:proofErr w:type="gramEnd"/>
-            <w:r>
-              <w:t xml:space="preserve"> county in California</w:t>
+            <w:r>
+              <w:t>Other county in California</w:t>
             </w:r>
             <w:r>
               <w:t>;</w:t>
@@ -1254,11 +1192,9 @@
             <w:tcW w:w="3921" w:type="dxa"/>
           </w:tcPr>
           <w:p>
-            <w:proofErr w:type="spellStart"/>
             <w:r>
               <w:t>LA_Community_Before_Current_Stint</w:t>
             </w:r>
-            <w:proofErr w:type="spellEnd"/>
           </w:p>
         </w:tc>
         <w:tc>
@@ -1320,12 +1256,10 @@
             <w:tcW w:w="3921" w:type="dxa"/>
           </w:tcPr>
           <w:p>
-            <w:proofErr w:type="spellStart"/>
             <w:r>
               <w:lastRenderedPageBreak/>
               <w:t>Census_Tract</w:t>
             </w:r>
-            <w:proofErr w:type="spellEnd"/>
           </w:p>
         </w:tc>
         <w:tc>
@@ -1346,8 +1280,6 @@
             <w:r>
               <w:t>Raw data input from interviewer</w:t>
             </w:r>
-            <w:bookmarkStart w:id="0" w:name="_GoBack"/>
-            <w:bookmarkEnd w:id="0"/>
           </w:p>
         </w:tc>
       </w:tr>
@@ -1379,11 +1311,9 @@
             <w:tcW w:w="3116" w:type="dxa"/>
           </w:tcPr>
           <w:p>
-            <w:proofErr w:type="spellStart"/>
             <w:r>
               <w:t>Outside_Majority_Last_Month</w:t>
             </w:r>
-            <w:proofErr w:type="spellEnd"/>
           </w:p>
         </w:tc>
         <w:tc>
@@ -1394,13 +1324,8 @@
             <w:r>
               <w:t xml:space="preserve">If you have spent the majority of nights over the past month outside, </w:t>
             </w:r>
-            <w:proofErr w:type="gramStart"/>
-            <w:r>
-              <w:t>Where</w:t>
-            </w:r>
-            <w:proofErr w:type="gramEnd"/>
-            <w:r>
-              <w:t xml:space="preserve"> have you spent the majority of </w:t>
+            <w:r>
+              <w:t xml:space="preserve">Where have you spent the majority of </w:t>
             </w:r>
             <w:r>
               <w:t>those nights?</w:t>
@@ -1431,13 +1356,8 @@
             </w:r>
           </w:p>
           <w:p>
-            <w:proofErr w:type="spellStart"/>
-            <w:r>
-              <w:t>Nonhabitable</w:t>
-            </w:r>
-            <w:proofErr w:type="spellEnd"/>
-            <w:r>
-              <w:t xml:space="preserve"> building or under bridge</w:t>
+            <w:r>
+              <w:t>Nonhabitable building or under bridge</w:t>
             </w:r>
             <w:r>
               <w:t>;</w:t>
@@ -1505,28 +1425,18 @@
             <w:tcW w:w="3116" w:type="dxa"/>
           </w:tcPr>
           <w:p>
-            <w:proofErr w:type="spellStart"/>
             <w:r>
               <w:t>Indoor_Majority_Last_Month</w:t>
             </w:r>
-            <w:proofErr w:type="spellEnd"/>
-          </w:p>
-        </w:tc>
-        <w:tc>
-          <w:tcPr>
-            <w:tcW w:w="3117" w:type="dxa"/>
-          </w:tcPr>
-          <w:p>
-            <w:r>
-              <w:t xml:space="preserve">If you have spent the majority of nights over the past month inside, </w:t>
-            </w:r>
-            <w:proofErr w:type="gramStart"/>
-            <w:r>
-              <w:t>Where</w:t>
-            </w:r>
-            <w:proofErr w:type="gramEnd"/>
-            <w:r>
-              <w:t xml:space="preserve"> have you spent the majority of those nights?</w:t>
+          </w:p>
+        </w:tc>
+        <w:tc>
+          <w:tcPr>
+            <w:tcW w:w="3117" w:type="dxa"/>
+          </w:tcPr>
+          <w:p>
+            <w:r>
+              <w:t>If you have spent the majority of nights over the past month inside, Where have you spent the majority of those nights?</w:t>
             </w:r>
           </w:p>
         </w:tc>
@@ -1561,15 +1471,7 @@
           </w:p>
           <w:p>
             <w:r>
-              <w:t xml:space="preserve">Hotel or </w:t>
-            </w:r>
-            <w:proofErr w:type="gramStart"/>
-            <w:r>
-              <w:t xml:space="preserve">motel;   </w:t>
-            </w:r>
-            <w:proofErr w:type="gramEnd"/>
-            <w:r>
-              <w:t xml:space="preserve">                                        Safe Haven;                                                 Hospital or treatment facility;                            </w:t>
+              <w:t xml:space="preserve">Hotel or motel;                                           Safe Haven;                                                 Hospital or treatment facility;                            </w:t>
             </w:r>
           </w:p>
           <w:p>
@@ -1632,11 +1534,9 @@
             <w:tcW w:w="4820" w:type="dxa"/>
           </w:tcPr>
           <w:p>
-            <w:proofErr w:type="spellStart"/>
             <w:r>
               <w:t>Reason_Homeless_DV</w:t>
             </w:r>
-            <w:proofErr w:type="spellEnd"/>
           </w:p>
         </w:tc>
         <w:tc>
@@ -1676,11 +1576,9 @@
             <w:tcW w:w="4820" w:type="dxa"/>
           </w:tcPr>
           <w:p>
-            <w:proofErr w:type="spellStart"/>
             <w:r>
               <w:t>Reason_Homeless_Subs_Abuse</w:t>
             </w:r>
-            <w:proofErr w:type="spellEnd"/>
           </w:p>
         </w:tc>
         <w:tc>
@@ -1720,11 +1618,9 @@
             <w:tcW w:w="4820" w:type="dxa"/>
           </w:tcPr>
           <w:p>
-            <w:proofErr w:type="spellStart"/>
             <w:r>
               <w:t>Reason_Homeless_Mental</w:t>
             </w:r>
-            <w:proofErr w:type="spellEnd"/>
           </w:p>
         </w:tc>
         <w:tc>
@@ -1764,11 +1660,9 @@
             <w:tcW w:w="4820" w:type="dxa"/>
           </w:tcPr>
           <w:p>
-            <w:proofErr w:type="spellStart"/>
             <w:r>
               <w:t>Reason_Homeless_Medical</w:t>
             </w:r>
-            <w:proofErr w:type="spellEnd"/>
           </w:p>
         </w:tc>
         <w:tc>
@@ -1808,11 +1702,9 @@
             <w:tcW w:w="4820" w:type="dxa"/>
           </w:tcPr>
           <w:p>
-            <w:proofErr w:type="spellStart"/>
             <w:r>
               <w:t>Reason_Homeless_Job</w:t>
             </w:r>
-            <w:proofErr w:type="spellEnd"/>
           </w:p>
         </w:tc>
         <w:tc>
@@ -1852,11 +1744,9 @@
             <w:tcW w:w="4820" w:type="dxa"/>
           </w:tcPr>
           <w:p>
-            <w:proofErr w:type="spellStart"/>
             <w:r>
               <w:t>Reason_Homeless_Breakup</w:t>
             </w:r>
-            <w:proofErr w:type="spellEnd"/>
           </w:p>
         </w:tc>
         <w:tc>
@@ -1896,11 +1786,9 @@
             <w:tcW w:w="4820" w:type="dxa"/>
           </w:tcPr>
           <w:p>
-            <w:proofErr w:type="spellStart"/>
             <w:r>
               <w:t>Reason_Homeless_Child_Support</w:t>
             </w:r>
-            <w:proofErr w:type="spellEnd"/>
           </w:p>
         </w:tc>
         <w:tc>
@@ -1940,11 +1828,9 @@
             <w:tcW w:w="4820" w:type="dxa"/>
           </w:tcPr>
           <w:p>
-            <w:proofErr w:type="spellStart"/>
             <w:r>
               <w:t>Reason_Homeless_HH_Conflict</w:t>
             </w:r>
-            <w:proofErr w:type="spellEnd"/>
           </w:p>
         </w:tc>
         <w:tc>
@@ -1984,11 +1870,9 @@
             <w:tcW w:w="4820" w:type="dxa"/>
           </w:tcPr>
           <w:p>
-            <w:proofErr w:type="spellStart"/>
             <w:r>
               <w:t>Reason_Homeless_Death_Illness_Fam</w:t>
             </w:r>
-            <w:proofErr w:type="spellEnd"/>
           </w:p>
         </w:tc>
         <w:tc>
@@ -2028,11 +1912,9 @@
             <w:tcW w:w="4820" w:type="dxa"/>
           </w:tcPr>
           <w:p>
-            <w:proofErr w:type="spellStart"/>
             <w:r>
               <w:t>Reason_Homeless_Eviction</w:t>
             </w:r>
-            <w:proofErr w:type="spellEnd"/>
           </w:p>
         </w:tc>
         <w:tc>
@@ -2072,11 +1954,9 @@
             <w:tcW w:w="4820" w:type="dxa"/>
           </w:tcPr>
           <w:p>
-            <w:proofErr w:type="spellStart"/>
             <w:r>
               <w:t>Reason_Homeless_Sexual_Orientation</w:t>
             </w:r>
-            <w:proofErr w:type="spellEnd"/>
           </w:p>
         </w:tc>
         <w:tc>
@@ -2116,11 +1996,9 @@
             <w:tcW w:w="4820" w:type="dxa"/>
           </w:tcPr>
           <w:p>
-            <w:proofErr w:type="spellStart"/>
             <w:r>
               <w:t>Reason_Homeless_Foster_Care</w:t>
             </w:r>
-            <w:proofErr w:type="spellEnd"/>
           </w:p>
         </w:tc>
         <w:tc>
@@ -2160,12 +2038,10 @@
             <w:tcW w:w="4820" w:type="dxa"/>
           </w:tcPr>
           <w:p>
-            <w:proofErr w:type="spellStart"/>
             <w:r>
               <w:lastRenderedPageBreak/>
               <w:t>Reason_Homeless_No_Fam</w:t>
             </w:r>
-            <w:proofErr w:type="spellEnd"/>
           </w:p>
         </w:tc>
         <w:tc>
@@ -2205,11 +2081,9 @@
             <w:tcW w:w="4820" w:type="dxa"/>
           </w:tcPr>
           <w:p>
-            <w:proofErr w:type="spellStart"/>
             <w:r>
               <w:t>Reason_Homeless_Immigration</w:t>
             </w:r>
-            <w:proofErr w:type="spellEnd"/>
           </w:p>
         </w:tc>
         <w:tc>
@@ -2249,11 +2123,9 @@
             <w:tcW w:w="4820" w:type="dxa"/>
           </w:tcPr>
           <w:p>
-            <w:proofErr w:type="spellStart"/>
             <w:r>
               <w:t>Reason_Homeless_Released_Treatment</w:t>
             </w:r>
-            <w:proofErr w:type="spellEnd"/>
           </w:p>
         </w:tc>
         <w:tc>
@@ -2293,11 +2165,9 @@
             <w:tcW w:w="4820" w:type="dxa"/>
           </w:tcPr>
           <w:p>
-            <w:proofErr w:type="spellStart"/>
             <w:r>
               <w:t>Reason_Homeless_Jail_Prison</w:t>
             </w:r>
-            <w:proofErr w:type="spellEnd"/>
           </w:p>
         </w:tc>
         <w:tc>
@@ -2337,11 +2207,9 @@
             <w:tcW w:w="4820" w:type="dxa"/>
           </w:tcPr>
           <w:p>
-            <w:proofErr w:type="spellStart"/>
             <w:r>
               <w:t>Reason_Homeless_Previous_Housing_Program</w:t>
             </w:r>
-            <w:proofErr w:type="spellEnd"/>
           </w:p>
         </w:tc>
         <w:tc>
@@ -2381,11 +2249,9 @@
             <w:tcW w:w="4820" w:type="dxa"/>
           </w:tcPr>
           <w:p>
-            <w:proofErr w:type="spellStart"/>
             <w:r>
               <w:t>Reason_Homeless_Family_Hmls</w:t>
             </w:r>
-            <w:proofErr w:type="spellEnd"/>
           </w:p>
         </w:tc>
         <w:tc>
@@ -2447,11 +2313,9 @@
             <w:tcW w:w="3116" w:type="dxa"/>
           </w:tcPr>
           <w:p>
-            <w:proofErr w:type="spellStart"/>
             <w:r>
               <w:t>Physical_Sexual_Abuse</w:t>
             </w:r>
-            <w:proofErr w:type="spellEnd"/>
           </w:p>
         </w:tc>
         <w:tc>
@@ -2521,11 +2385,9 @@
             <w:tcW w:w="3266" w:type="dxa"/>
           </w:tcPr>
           <w:p>
-            <w:proofErr w:type="spellStart"/>
             <w:r>
               <w:t>Physical_Disability_Ever</w:t>
             </w:r>
-            <w:proofErr w:type="spellEnd"/>
           </w:p>
         </w:tc>
         <w:tc>
@@ -2561,11 +2423,9 @@
             <w:tcW w:w="3266" w:type="dxa"/>
           </w:tcPr>
           <w:p>
-            <w:proofErr w:type="spellStart"/>
             <w:r>
               <w:t>Physical_Illness_Ever</w:t>
             </w:r>
-            <w:proofErr w:type="spellEnd"/>
           </w:p>
         </w:tc>
         <w:tc>
@@ -2601,12 +2461,10 @@
             <w:tcW w:w="3266" w:type="dxa"/>
           </w:tcPr>
           <w:p>
-            <w:proofErr w:type="spellStart"/>
             <w:r>
               <w:lastRenderedPageBreak/>
               <w:t>Alcohol_Abuse_Ever</w:t>
             </w:r>
-            <w:proofErr w:type="spellEnd"/>
           </w:p>
         </w:tc>
         <w:tc>
@@ -2642,11 +2500,9 @@
             <w:tcW w:w="3266" w:type="dxa"/>
           </w:tcPr>
           <w:p>
-            <w:proofErr w:type="spellStart"/>
             <w:r>
               <w:t>Drug_Abuse_Ever</w:t>
             </w:r>
-            <w:proofErr w:type="spellEnd"/>
           </w:p>
         </w:tc>
         <w:tc>
@@ -2682,11 +2538,9 @@
             <w:tcW w:w="3266" w:type="dxa"/>
           </w:tcPr>
           <w:p>
-            <w:proofErr w:type="spellStart"/>
             <w:r>
               <w:t>Mental_Illness_Ever</w:t>
             </w:r>
-            <w:proofErr w:type="spellEnd"/>
           </w:p>
         </w:tc>
         <w:tc>
@@ -2722,11 +2576,9 @@
             <w:tcW w:w="3266" w:type="dxa"/>
           </w:tcPr>
           <w:p>
-            <w:proofErr w:type="spellStart"/>
             <w:r>
               <w:t>Severe_Depression_Ever</w:t>
             </w:r>
-            <w:proofErr w:type="spellEnd"/>
           </w:p>
         </w:tc>
         <w:tc>
@@ -2745,13 +2597,8 @@
           </w:tcPr>
           <w:p>
             <w:r>
-              <w:t>0 = No/</w:t>
-            </w:r>
-            <w:proofErr w:type="spellStart"/>
-            <w:r>
-              <w:t>Unknwon</w:t>
-            </w:r>
-            <w:proofErr w:type="spellEnd"/>
+              <w:t>0 = No/Unknwon</w:t>
+            </w:r>
           </w:p>
           <w:p>
             <w:r>
@@ -2767,11 +2614,9 @@
             <w:tcW w:w="3266" w:type="dxa"/>
           </w:tcPr>
           <w:p>
-            <w:proofErr w:type="spellStart"/>
             <w:r>
               <w:t>PTSD_Ever</w:t>
             </w:r>
-            <w:proofErr w:type="spellEnd"/>
           </w:p>
         </w:tc>
         <w:tc>
@@ -2807,11 +2652,9 @@
             <w:tcW w:w="3266" w:type="dxa"/>
           </w:tcPr>
           <w:p>
-            <w:proofErr w:type="spellStart"/>
             <w:r>
               <w:t>Traumatic_Brain_Injury_Ever</w:t>
             </w:r>
-            <w:proofErr w:type="spellEnd"/>
           </w:p>
         </w:tc>
         <w:tc>
@@ -2847,11 +2690,9 @@
             <w:tcW w:w="3266" w:type="dxa"/>
           </w:tcPr>
           <w:p>
-            <w:proofErr w:type="spellStart"/>
             <w:r>
               <w:t>Developmental_Disability_Ever</w:t>
             </w:r>
-            <w:proofErr w:type="spellEnd"/>
           </w:p>
         </w:tc>
         <w:tc>
@@ -2887,11 +2728,9 @@
             <w:tcW w:w="3266" w:type="dxa"/>
           </w:tcPr>
           <w:p>
-            <w:proofErr w:type="spellStart"/>
             <w:r>
               <w:t>HIV_Positive</w:t>
             </w:r>
-            <w:proofErr w:type="spellEnd"/>
           </w:p>
         </w:tc>
         <w:tc>
@@ -2927,11 +2766,9 @@
             <w:tcW w:w="3266" w:type="dxa"/>
           </w:tcPr>
           <w:p>
-            <w:proofErr w:type="spellStart"/>
             <w:r>
               <w:t>Drug_Alcohol_History</w:t>
             </w:r>
-            <w:proofErr w:type="spellEnd"/>
           </w:p>
         </w:tc>
         <w:tc>
@@ -3001,11 +2838,9 @@
             <w:tcW w:w="3956" w:type="dxa"/>
           </w:tcPr>
           <w:p>
-            <w:proofErr w:type="spellStart"/>
             <w:r>
               <w:t>Unemployed_Looking</w:t>
             </w:r>
-            <w:proofErr w:type="spellEnd"/>
           </w:p>
         </w:tc>
         <w:tc>
@@ -3041,11 +2876,9 @@
             <w:tcW w:w="3956" w:type="dxa"/>
           </w:tcPr>
           <w:p>
-            <w:proofErr w:type="spellStart"/>
             <w:r>
               <w:t>Unemployed_Not_Looking</w:t>
             </w:r>
-            <w:proofErr w:type="spellEnd"/>
           </w:p>
         </w:tc>
         <w:tc>
@@ -3080,11 +2913,9 @@
             <w:tcW w:w="3956" w:type="dxa"/>
           </w:tcPr>
           <w:p>
-            <w:proofErr w:type="spellStart"/>
             <w:r>
               <w:t>Full_Time</w:t>
             </w:r>
-            <w:proofErr w:type="spellEnd"/>
           </w:p>
         </w:tc>
         <w:tc>
@@ -3119,11 +2950,9 @@
             <w:tcW w:w="3956" w:type="dxa"/>
           </w:tcPr>
           <w:p>
-            <w:proofErr w:type="spellStart"/>
             <w:r>
               <w:t>Part_Time</w:t>
             </w:r>
-            <w:proofErr w:type="spellEnd"/>
           </w:p>
         </w:tc>
         <w:tc>
@@ -3195,12 +3024,10 @@
             <w:tcW w:w="3956" w:type="dxa"/>
           </w:tcPr>
           <w:p>
-            <w:proofErr w:type="spellStart"/>
             <w:r>
               <w:lastRenderedPageBreak/>
               <w:t>Unable_To_Work_Disability</w:t>
             </w:r>
-            <w:proofErr w:type="spellEnd"/>
           </w:p>
         </w:tc>
         <w:tc>
@@ -3235,11 +3062,9 @@
             <w:tcW w:w="3956" w:type="dxa"/>
           </w:tcPr>
           <w:p>
-            <w:proofErr w:type="spellStart"/>
             <w:r>
               <w:t>Student_Vocational</w:t>
             </w:r>
-            <w:proofErr w:type="spellEnd"/>
           </w:p>
         </w:tc>
         <w:tc>
@@ -3379,11 +3204,9 @@
             <w:tcW w:w="3116" w:type="dxa"/>
           </w:tcPr>
           <w:p>
-            <w:proofErr w:type="spellStart"/>
             <w:r>
               <w:t>Day_Labor</w:t>
             </w:r>
-            <w:proofErr w:type="spellEnd"/>
           </w:p>
         </w:tc>
         <w:tc>
@@ -3457,11 +3280,9 @@
             <w:tcW w:w="3909" w:type="dxa"/>
           </w:tcPr>
           <w:p>
-            <w:proofErr w:type="spellStart"/>
             <w:r>
               <w:t>Gov_Assist_Unemployment</w:t>
             </w:r>
-            <w:proofErr w:type="spellEnd"/>
           </w:p>
         </w:tc>
         <w:tc>
@@ -3496,11 +3317,9 @@
             <w:tcW w:w="3909" w:type="dxa"/>
           </w:tcPr>
           <w:p>
-            <w:proofErr w:type="spellStart"/>
             <w:r>
               <w:t>Gov_Assist_General_Relief</w:t>
             </w:r>
-            <w:proofErr w:type="spellEnd"/>
           </w:p>
         </w:tc>
         <w:tc>
@@ -3536,11 +3355,9 @@
             <w:tcW w:w="3909" w:type="dxa"/>
           </w:tcPr>
           <w:p>
-            <w:proofErr w:type="spellStart"/>
             <w:r>
               <w:t>Gov_Assist_SSI_SSD</w:t>
             </w:r>
-            <w:proofErr w:type="spellEnd"/>
           </w:p>
         </w:tc>
         <w:tc>
@@ -3576,11 +3393,9 @@
             <w:tcW w:w="3909" w:type="dxa"/>
           </w:tcPr>
           <w:p>
-            <w:proofErr w:type="spellStart"/>
             <w:r>
               <w:t>Gov_Assist_Social_Security</w:t>
             </w:r>
-            <w:proofErr w:type="spellEnd"/>
           </w:p>
         </w:tc>
         <w:tc>
@@ -3616,11 +3431,9 @@
             <w:tcW w:w="3909" w:type="dxa"/>
           </w:tcPr>
           <w:p>
-            <w:proofErr w:type="spellStart"/>
             <w:r>
               <w:t>Gov_Assist_Food_Stamps</w:t>
             </w:r>
-            <w:proofErr w:type="spellEnd"/>
           </w:p>
         </w:tc>
         <w:tc>
@@ -3655,11 +3468,9 @@
             <w:tcW w:w="3909" w:type="dxa"/>
           </w:tcPr>
           <w:p>
-            <w:proofErr w:type="spellStart"/>
             <w:r>
               <w:t>Gov_Assist_CAPI</w:t>
             </w:r>
-            <w:proofErr w:type="spellEnd"/>
           </w:p>
         </w:tc>
         <w:tc>
@@ -3694,11 +3505,9 @@
             <w:tcW w:w="3909" w:type="dxa"/>
           </w:tcPr>
           <w:p>
-            <w:proofErr w:type="spellStart"/>
             <w:r>
               <w:t>Gov_Assist_Women_Infants_Children</w:t>
             </w:r>
-            <w:proofErr w:type="spellEnd"/>
           </w:p>
         </w:tc>
         <w:tc>
@@ -3733,11 +3542,9 @@
             <w:tcW w:w="3909" w:type="dxa"/>
           </w:tcPr>
           <w:p>
-            <w:proofErr w:type="spellStart"/>
             <w:r>
               <w:t>Gov_Assist_CalWorks</w:t>
             </w:r>
-            <w:proofErr w:type="spellEnd"/>
           </w:p>
         </w:tc>
         <w:tc>
@@ -3746,15 +3553,7 @@
           </w:tcPr>
           <w:p>
             <w:r>
-              <w:t xml:space="preserve">Individual receives </w:t>
-            </w:r>
-            <w:proofErr w:type="spellStart"/>
-            <w:r>
-              <w:t>calWORKS</w:t>
-            </w:r>
-            <w:proofErr w:type="spellEnd"/>
-            <w:r>
-              <w:t xml:space="preserve"> services</w:t>
+              <w:t>Individual receives calWORKS services</w:t>
             </w:r>
           </w:p>
         </w:tc>
@@ -3780,11 +3579,9 @@
             <w:tcW w:w="3909" w:type="dxa"/>
           </w:tcPr>
           <w:p>
-            <w:proofErr w:type="spellStart"/>
             <w:r>
               <w:t>Gov_Assist_MediCal</w:t>
             </w:r>
-            <w:proofErr w:type="spellEnd"/>
           </w:p>
         </w:tc>
         <w:tc>
@@ -3793,13 +3590,8 @@
           </w:tcPr>
           <w:p>
             <w:r>
-              <w:t xml:space="preserve">Individual is enrolled in </w:t>
-            </w:r>
-            <w:proofErr w:type="spellStart"/>
-            <w:r>
-              <w:t>MediCal</w:t>
-            </w:r>
-            <w:proofErr w:type="spellEnd"/>
+              <w:t>Individual is enrolled in MediCal</w:t>
+            </w:r>
           </w:p>
         </w:tc>
         <w:tc>
@@ -3824,11 +3616,9 @@
             <w:tcW w:w="3909" w:type="dxa"/>
           </w:tcPr>
           <w:p>
-            <w:proofErr w:type="spellStart"/>
             <w:r>
               <w:t>Gov_Assist_Medicare</w:t>
             </w:r>
-            <w:proofErr w:type="spellEnd"/>
           </w:p>
         </w:tc>
         <w:tc>
@@ -3863,12 +3653,10 @@
             <w:tcW w:w="3909" w:type="dxa"/>
           </w:tcPr>
           <w:p>
-            <w:proofErr w:type="spellStart"/>
             <w:r>
               <w:lastRenderedPageBreak/>
               <w:t>Gov_Assist_Vet_Disability_Payment</w:t>
             </w:r>
-            <w:proofErr w:type="spellEnd"/>
           </w:p>
         </w:tc>
         <w:tc>
@@ -3904,11 +3692,9 @@
             <w:tcW w:w="3909" w:type="dxa"/>
           </w:tcPr>
           <w:p>
-            <w:proofErr w:type="spellStart"/>
             <w:r>
               <w:t>Gov_Assist_Vet_Other_Benefit</w:t>
             </w:r>
-            <w:proofErr w:type="spellEnd"/>
           </w:p>
         </w:tc>
         <w:tc>
@@ -3917,15 +3703,7 @@
           </w:tcPr>
           <w:p>
             <w:r>
-              <w:t xml:space="preserve">Individual receives benefits related to </w:t>
-            </w:r>
-            <w:proofErr w:type="gramStart"/>
-            <w:r>
-              <w:t>being</w:t>
-            </w:r>
-            <w:proofErr w:type="gramEnd"/>
-            <w:r>
-              <w:t xml:space="preserve"> a veteran</w:t>
+              <w:t>Individual receives benefits related to being a veteran</w:t>
             </w:r>
           </w:p>
         </w:tc>
@@ -3952,11 +3730,9 @@
             <w:tcW w:w="3909" w:type="dxa"/>
           </w:tcPr>
           <w:p>
-            <w:proofErr w:type="spellStart"/>
             <w:r>
               <w:t>Gov_Assist_Vet_Pension</w:t>
             </w:r>
-            <w:proofErr w:type="spellEnd"/>
           </w:p>
         </w:tc>
         <w:tc>
@@ -3992,11 +3768,9 @@
             <w:tcW w:w="3909" w:type="dxa"/>
           </w:tcPr>
           <w:p>
-            <w:proofErr w:type="spellStart"/>
             <w:r>
               <w:t>Gov_Assist_Child_Support</w:t>
             </w:r>
-            <w:proofErr w:type="spellEnd"/>
           </w:p>
         </w:tc>
         <w:tc>
@@ -4008,13 +3782,8 @@
               <w:t xml:space="preserve">Individual receives child support </w:t>
             </w:r>
             <w:r>
-              <w:t xml:space="preserve">from </w:t>
-            </w:r>
-            <w:proofErr w:type="spellStart"/>
-            <w:r>
-              <w:t>governement</w:t>
-            </w:r>
-            <w:proofErr w:type="spellEnd"/>
+              <w:t>from governement</w:t>
+            </w:r>
           </w:p>
         </w:tc>
         <w:tc>
@@ -4040,11 +3809,9 @@
             <w:tcW w:w="3909" w:type="dxa"/>
           </w:tcPr>
           <w:p>
-            <w:proofErr w:type="spellStart"/>
             <w:r>
               <w:t>Gov_Assist_Child_Insurance</w:t>
             </w:r>
-            <w:proofErr w:type="spellEnd"/>
           </w:p>
         </w:tc>
         <w:tc>
@@ -4053,13 +3820,8 @@
           </w:tcPr>
           <w:p>
             <w:r>
-              <w:t xml:space="preserve">Individual receives children’s insurance from </w:t>
-            </w:r>
-            <w:proofErr w:type="spellStart"/>
-            <w:r>
-              <w:t>governement</w:t>
-            </w:r>
-            <w:proofErr w:type="spellEnd"/>
+              <w:t>Individual receives children’s insurance from governement</w:t>
+            </w:r>
           </w:p>
         </w:tc>
         <w:tc>
@@ -4085,11 +3847,9 @@
             <w:tcW w:w="3909" w:type="dxa"/>
           </w:tcPr>
           <w:p>
-            <w:proofErr w:type="spellStart"/>
             <w:r>
               <w:t>Gov_Assist_Health_Way_LA</w:t>
             </w:r>
-            <w:proofErr w:type="spellEnd"/>
           </w:p>
         </w:tc>
         <w:tc>
@@ -4125,11 +3885,9 @@
             <w:tcW w:w="3909" w:type="dxa"/>
           </w:tcPr>
           <w:p>
-            <w:proofErr w:type="spellStart"/>
             <w:r>
               <w:t>Gov_Assist_Rental</w:t>
             </w:r>
-            <w:proofErr w:type="spellEnd"/>
           </w:p>
         </w:tc>
         <w:tc>
@@ -4191,11 +3949,9 @@
             <w:tcW w:w="3116" w:type="dxa"/>
           </w:tcPr>
           <w:p>
-            <w:proofErr w:type="spellStart"/>
             <w:r>
               <w:t>Currently_Access_DropIn</w:t>
             </w:r>
-            <w:proofErr w:type="spellEnd"/>
           </w:p>
         </w:tc>
         <w:tc>
@@ -4230,11 +3986,9 @@
             <w:tcW w:w="3116" w:type="dxa"/>
           </w:tcPr>
           <w:p>
-            <w:proofErr w:type="spellStart"/>
             <w:r>
               <w:t>Currently_Job_Training</w:t>
             </w:r>
-            <w:proofErr w:type="spellEnd"/>
           </w:p>
         </w:tc>
         <w:tc>
@@ -4269,11 +4023,9 @@
             <w:tcW w:w="3116" w:type="dxa"/>
           </w:tcPr>
           <w:p>
-            <w:proofErr w:type="spellStart"/>
             <w:r>
               <w:t>Currently_Case_Management</w:t>
             </w:r>
-            <w:proofErr w:type="spellEnd"/>
           </w:p>
         </w:tc>
         <w:tc>
@@ -4308,11 +4060,9 @@
             <w:tcW w:w="3116" w:type="dxa"/>
           </w:tcPr>
           <w:p>
-            <w:proofErr w:type="spellStart"/>
             <w:r>
               <w:t>Currently_Mental_Health</w:t>
             </w:r>
-            <w:proofErr w:type="spellEnd"/>
           </w:p>
         </w:tc>
         <w:tc>
@@ -4347,11 +4097,9 @@
             <w:tcW w:w="3116" w:type="dxa"/>
           </w:tcPr>
           <w:p>
-            <w:proofErr w:type="spellStart"/>
             <w:r>
               <w:t>Currently_Housing_Placement</w:t>
             </w:r>
-            <w:proofErr w:type="spellEnd"/>
           </w:p>
         </w:tc>
         <w:tc>
@@ -4386,11 +4134,9 @@
             <w:tcW w:w="3116" w:type="dxa"/>
           </w:tcPr>
           <w:p>
-            <w:proofErr w:type="spellStart"/>
             <w:r>
               <w:t>Currently_Legal_Assistance</w:t>
             </w:r>
-            <w:proofErr w:type="spellEnd"/>
           </w:p>
         </w:tc>
         <w:tc>
@@ -4425,12 +4171,10 @@
             <w:tcW w:w="3116" w:type="dxa"/>
           </w:tcPr>
           <w:p>
-            <w:proofErr w:type="spellStart"/>
             <w:r>
               <w:lastRenderedPageBreak/>
               <w:t>Currently_Alcohol_Drug_Counseling</w:t>
             </w:r>
-            <w:proofErr w:type="spellEnd"/>
           </w:p>
         </w:tc>
         <w:tc>
@@ -4465,11 +4209,9 @@
             <w:tcW w:w="3116" w:type="dxa"/>
           </w:tcPr>
           <w:p>
-            <w:proofErr w:type="spellStart"/>
             <w:r>
               <w:t>Currently_Emergency_Shelter</w:t>
             </w:r>
-            <w:proofErr w:type="spellEnd"/>
           </w:p>
         </w:tc>
         <w:tc>
@@ -4504,11 +4246,9 @@
             <w:tcW w:w="3116" w:type="dxa"/>
           </w:tcPr>
           <w:p>
-            <w:proofErr w:type="spellStart"/>
             <w:r>
               <w:t>Currently_Emergency_Food</w:t>
             </w:r>
-            <w:proofErr w:type="spellEnd"/>
           </w:p>
         </w:tc>
         <w:tc>
@@ -4543,14 +4283,12 @@
             <w:tcW w:w="3116" w:type="dxa"/>
           </w:tcPr>
           <w:p>
-            <w:proofErr w:type="spellStart"/>
             <w:r>
               <w:t>Currently_Education</w:t>
             </w:r>
             <w:r>
               <w:t>_Services</w:t>
             </w:r>
-            <w:proofErr w:type="spellEnd"/>
           </w:p>
         </w:tc>
         <w:tc>
@@ -4585,11 +4323,9 @@
             <w:tcW w:w="3116" w:type="dxa"/>
           </w:tcPr>
           <w:p>
-            <w:proofErr w:type="spellStart"/>
             <w:r>
               <w:t>Currently_Health_Care</w:t>
             </w:r>
-            <w:proofErr w:type="spellEnd"/>
           </w:p>
         </w:tc>
         <w:tc>
@@ -4624,11 +4360,9 @@
             <w:tcW w:w="3116" w:type="dxa"/>
           </w:tcPr>
           <w:p>
-            <w:proofErr w:type="spellStart"/>
             <w:r>
               <w:t>Currently_HIV_Testing</w:t>
             </w:r>
-            <w:proofErr w:type="spellEnd"/>
           </w:p>
         </w:tc>
         <w:tc>
@@ -4689,11 +4423,9 @@
             <w:tcW w:w="3116" w:type="dxa"/>
           </w:tcPr>
           <w:p>
-            <w:proofErr w:type="spellStart"/>
             <w:r>
               <w:t>School_Complete</w:t>
             </w:r>
-            <w:proofErr w:type="spellEnd"/>
           </w:p>
         </w:tc>
         <w:tc>
@@ -4784,13 +4516,8 @@
             </w:r>
           </w:p>
           <w:p>
-            <w:proofErr w:type="gramStart"/>
-            <w:r>
-              <w:t>Associate's</w:t>
-            </w:r>
-            <w:proofErr w:type="gramEnd"/>
-            <w:r>
-              <w:t xml:space="preserve"> degree</w:t>
+            <w:r>
+              <w:t>Associate's degree</w:t>
             </w:r>
             <w:r>
               <w:t>;</w:t>
@@ -4855,11 +4582,9 @@
             <w:tcW w:w="4418" w:type="dxa"/>
           </w:tcPr>
           <w:p>
-            <w:proofErr w:type="spellStart"/>
             <w:r>
               <w:t>Foster_Care_Involvement</w:t>
             </w:r>
-            <w:proofErr w:type="spellEnd"/>
           </w:p>
         </w:tc>
         <w:tc>
@@ -4895,11 +4620,9 @@
             <w:tcW w:w="4418" w:type="dxa"/>
           </w:tcPr>
           <w:p>
-            <w:proofErr w:type="spellStart"/>
             <w:r>
               <w:t>Juvenile_Detention_Involvement</w:t>
             </w:r>
-            <w:proofErr w:type="spellEnd"/>
           </w:p>
         </w:tc>
         <w:tc>
@@ -4935,11 +4658,9 @@
             <w:tcW w:w="4418" w:type="dxa"/>
           </w:tcPr>
           <w:p>
-            <w:proofErr w:type="spellStart"/>
             <w:r>
               <w:t>Jail_Prison_Involvement</w:t>
             </w:r>
-            <w:proofErr w:type="spellEnd"/>
           </w:p>
         </w:tc>
         <w:tc>
@@ -4975,12 +4696,10 @@
             <w:tcW w:w="4418" w:type="dxa"/>
           </w:tcPr>
           <w:p>
-            <w:proofErr w:type="spellStart"/>
             <w:r>
               <w:lastRenderedPageBreak/>
               <w:t>Adult_Probation_Involvement</w:t>
             </w:r>
-            <w:proofErr w:type="spellEnd"/>
           </w:p>
         </w:tc>
         <w:tc>
@@ -5016,11 +4735,9 @@
             <w:tcW w:w="4418" w:type="dxa"/>
           </w:tcPr>
           <w:p>
-            <w:proofErr w:type="spellStart"/>
             <w:r>
               <w:t>Homeless_Ticketed</w:t>
             </w:r>
-            <w:proofErr w:type="spellEnd"/>
           </w:p>
         </w:tc>
         <w:tc>
@@ -5029,15 +4746,7 @@
           </w:tcPr>
           <w:p>
             <w:r>
-              <w:t xml:space="preserve">Has the individual been ticketed for an infraction related to homelessness (jaywalking, loitering, camping, sleeping in a public place, </w:t>
-            </w:r>
-            <w:proofErr w:type="spellStart"/>
-            <w:r>
-              <w:t>etc</w:t>
-            </w:r>
-            <w:proofErr w:type="spellEnd"/>
-            <w:r>
-              <w:t>)?</w:t>
+              <w:t>Has the individual been ticketed for an infraction related to homelessness (jaywalking, loitering, camping, sleeping in a public place, etc)?</w:t>
             </w:r>
           </w:p>
         </w:tc>
@@ -5089,11 +4798,9 @@
             <w:tcW w:w="3116" w:type="dxa"/>
           </w:tcPr>
           <w:p>
-            <w:proofErr w:type="spellStart"/>
             <w:r>
               <w:t>Justice_System_Past_Year</w:t>
             </w:r>
-            <w:proofErr w:type="spellEnd"/>
           </w:p>
         </w:tc>
         <w:tc>
@@ -5133,11 +4840,9 @@
             <w:tcW w:w="3116" w:type="dxa"/>
           </w:tcPr>
           <w:p>
-            <w:proofErr w:type="spellStart"/>
             <w:r>
               <w:t>Justice_System_Services</w:t>
             </w:r>
-            <w:proofErr w:type="spellEnd"/>
           </w:p>
         </w:tc>
         <w:tc>
@@ -5215,11 +4920,9 @@
             <w:tcW w:w="3116" w:type="dxa"/>
           </w:tcPr>
           <w:p>
-            <w:proofErr w:type="spellStart"/>
             <w:r>
               <w:t>Turned_Away_Ever</w:t>
             </w:r>
-            <w:proofErr w:type="spellEnd"/>
           </w:p>
         </w:tc>
         <w:tc>
@@ -5259,11 +4962,9 @@
             <w:tcW w:w="3116" w:type="dxa"/>
           </w:tcPr>
           <w:p>
-            <w:proofErr w:type="spellStart"/>
             <w:r>
               <w:t>Turned_Away_Drug_Alcohol</w:t>
             </w:r>
-            <w:proofErr w:type="spellEnd"/>
           </w:p>
         </w:tc>
         <w:tc>
@@ -5298,11 +4999,9 @@
             <w:tcW w:w="3116" w:type="dxa"/>
           </w:tcPr>
           <w:p>
-            <w:proofErr w:type="spellStart"/>
             <w:r>
               <w:t>Turned_Away_Physical</w:t>
             </w:r>
-            <w:proofErr w:type="spellEnd"/>
           </w:p>
         </w:tc>
         <w:tc>
@@ -5337,11 +5036,9 @@
             <w:tcW w:w="3116" w:type="dxa"/>
           </w:tcPr>
           <w:p>
-            <w:proofErr w:type="spellStart"/>
             <w:r>
               <w:t>Turned_Away_Mental</w:t>
             </w:r>
-            <w:proofErr w:type="spellEnd"/>
           </w:p>
         </w:tc>
         <w:tc>
@@ -5376,11 +5073,9 @@
             <w:tcW w:w="3116" w:type="dxa"/>
           </w:tcPr>
           <w:p>
-            <w:proofErr w:type="spellStart"/>
             <w:r>
               <w:t>Turned_Away_NoID</w:t>
             </w:r>
-            <w:proofErr w:type="spellEnd"/>
           </w:p>
         </w:tc>
         <w:tc>
@@ -5415,11 +5110,9 @@
             <w:tcW w:w="3116" w:type="dxa"/>
           </w:tcPr>
           <w:p>
-            <w:proofErr w:type="spellStart"/>
             <w:r>
               <w:t>Turned_Away_Criminal_Record</w:t>
             </w:r>
-            <w:proofErr w:type="spellEnd"/>
           </w:p>
         </w:tc>
         <w:tc>
@@ -5454,11 +5147,9 @@
             <w:tcW w:w="3116" w:type="dxa"/>
           </w:tcPr>
           <w:p>
-            <w:proofErr w:type="spellStart"/>
             <w:r>
               <w:t>Turned_Away_Had_Children</w:t>
             </w:r>
-            <w:proofErr w:type="spellEnd"/>
           </w:p>
         </w:tc>
         <w:tc>
@@ -5493,11 +5184,9 @@
             <w:tcW w:w="3116" w:type="dxa"/>
           </w:tcPr>
           <w:p>
-            <w:proofErr w:type="spellStart"/>
             <w:r>
               <w:t>Turned_Away_Had_Pets</w:t>
             </w:r>
-            <w:proofErr w:type="spellEnd"/>
           </w:p>
         </w:tc>
         <w:tc>
@@ -5532,12 +5221,10 @@
             <w:tcW w:w="3116" w:type="dxa"/>
           </w:tcPr>
           <w:p>
-            <w:proofErr w:type="spellStart"/>
             <w:r>
               <w:lastRenderedPageBreak/>
               <w:t>Turned_Away_Age_Requirement</w:t>
             </w:r>
-            <w:proofErr w:type="spellEnd"/>
           </w:p>
         </w:tc>
         <w:tc>
@@ -5572,11 +5259,9 @@
             <w:tcW w:w="3116" w:type="dxa"/>
           </w:tcPr>
           <w:p>
-            <w:proofErr w:type="spellStart"/>
             <w:r>
               <w:t>Turned_Away_Immigration</w:t>
             </w:r>
-            <w:proofErr w:type="spellEnd"/>
           </w:p>
         </w:tc>
         <w:tc>
@@ -5611,11 +5296,9 @@
             <w:tcW w:w="3116" w:type="dxa"/>
           </w:tcPr>
           <w:p>
-            <w:proofErr w:type="spellStart"/>
             <w:r>
               <w:t>Turned_Away_No_Beds</w:t>
             </w:r>
-            <w:proofErr w:type="spellEnd"/>
           </w:p>
         </w:tc>
         <w:tc>
@@ -5650,11 +5333,9 @@
             <w:tcW w:w="3116" w:type="dxa"/>
           </w:tcPr>
           <w:p>
-            <w:proofErr w:type="spellStart"/>
             <w:r>
               <w:t>Turned_Away_Lack_Housing</w:t>
             </w:r>
-            <w:proofErr w:type="spellEnd"/>
           </w:p>
         </w:tc>
         <w:tc>
@@ -5689,11 +5370,9 @@
             <w:tcW w:w="3116" w:type="dxa"/>
           </w:tcPr>
           <w:p>
-            <w:proofErr w:type="spellStart"/>
             <w:r>
               <w:t>Turned_Away_Not_Foster</w:t>
             </w:r>
-            <w:proofErr w:type="spellEnd"/>
           </w:p>
         </w:tc>
         <w:tc>
@@ -5728,11 +5407,9 @@
             <w:tcW w:w="3116" w:type="dxa"/>
           </w:tcPr>
           <w:p>
-            <w:proofErr w:type="spellStart"/>
             <w:r>
               <w:t>Turned_Away_Partner</w:t>
             </w:r>
-            <w:proofErr w:type="spellEnd"/>
           </w:p>
         </w:tc>
         <w:tc>
@@ -5767,11 +5444,9 @@
             <w:tcW w:w="3116" w:type="dxa"/>
           </w:tcPr>
           <w:p>
-            <w:proofErr w:type="spellStart"/>
             <w:r>
               <w:t>Turned_Away_Pregnant</w:t>
             </w:r>
-            <w:proofErr w:type="spellEnd"/>
           </w:p>
         </w:tc>
         <w:tc>
@@ -5839,11 +5514,9 @@
             <w:tcW w:w="3116" w:type="dxa"/>
           </w:tcPr>
           <w:p>
-            <w:proofErr w:type="spellStart"/>
             <w:r>
               <w:t>Observed_Mental</w:t>
             </w:r>
-            <w:proofErr w:type="spellEnd"/>
           </w:p>
         </w:tc>
         <w:tc>
@@ -5879,11 +5552,9 @@
             <w:tcW w:w="3116" w:type="dxa"/>
           </w:tcPr>
           <w:p>
-            <w:proofErr w:type="spellStart"/>
             <w:r>
               <w:t>Observed_Substance</w:t>
             </w:r>
-            <w:proofErr w:type="spellEnd"/>
           </w:p>
         </w:tc>
         <w:tc>
@@ -5919,11 +5590,9 @@
             <w:tcW w:w="3116" w:type="dxa"/>
           </w:tcPr>
           <w:p>
-            <w:proofErr w:type="spellStart"/>
             <w:r>
               <w:t>Observed_Physical</w:t>
             </w:r>
-            <w:proofErr w:type="spellEnd"/>
           </w:p>
         </w:tc>
         <w:tc>
@@ -5954,6 +5623,35 @@
         </w:tc>
       </w:tr>
     </w:tbl>
+    <w:p/>
+    <w:p>
+      <w:r>
+        <w:rPr>
+          <w:highlight w:val="yellow"/>
+        </w:rPr>
+        <w:t>WEIGHTS</w:t>
+      </w:r>
+    </w:p>
+    <w:p/>
+    <w:p>
+      <w:r>
+        <w:t xml:space="preserve">Unlike in 2016 and 2017 there is only one variable related to weights, which is “Weights” (no </w:t>
+      </w:r>
+      <w:r>
+        <w:t xml:space="preserve"> “Weights_rescale”</w:t>
+      </w:r>
+      <w:r>
+        <w:t>)</w:t>
+      </w:r>
+      <w:r>
+        <w:t>. The “Weights” were supplied by LAHSA,</w:t>
+      </w:r>
+      <w:r>
+        <w:t xml:space="preserve"> but about 1/3 of the records are missing weights. They may not be reliable, and we did not attempt to re-scale them. Weights for earlier years were not provided.</w:t>
+      </w:r>
+      <w:bookmarkStart w:id="0" w:name="_GoBack"/>
+      <w:bookmarkEnd w:id="0"/>
+    </w:p>
     <w:p/>
     <w:sectPr>
       <w:pgSz w:w="12240" w:h="15840"/>

</xml_diff>